<commit_message>
Update Manual de Usuario SIGERA_Consltas_V2.docx
</commit_message>
<xml_diff>
--- a/Documentación/Manuales de Usuario/Manual de Usuario SIGERA_Consltas_V2.docx
+++ b/Documentación/Manuales de Usuario/Manual de Usuario SIGERA_Consltas_V2.docx
@@ -367,7 +367,13 @@
     <w:sdt>
       <w:sdtPr>
         <w:rPr>
-          <w:lang w:val="es-ES"/>
+          <w:rFonts w:ascii="Arial" w:eastAsiaTheme="minorHAnsi" w:hAnsi="Arial" w:cstheme="minorBidi"/>
+          <w:b w:val="0"/>
+          <w:bCs w:val="0"/>
+          <w:color w:val="auto"/>
+          <w:sz w:val="24"/>
+          <w:szCs w:val="22"/>
+          <w:lang w:val="es-ES" w:eastAsia="en-US"/>
         </w:rPr>
         <w:id w:val="1930614291"/>
         <w:docPartObj>
@@ -375,15 +381,7 @@
           <w:docPartUnique/>
         </w:docPartObj>
       </w:sdtPr>
-      <w:sdtEndPr>
-        <w:rPr>
-          <w:rFonts w:ascii="Arial" w:eastAsiaTheme="minorHAnsi" w:hAnsi="Arial" w:cstheme="minorBidi"/>
-          <w:color w:val="auto"/>
-          <w:sz w:val="24"/>
-          <w:szCs w:val="22"/>
-          <w:lang w:eastAsia="en-US"/>
-        </w:rPr>
-      </w:sdtEndPr>
+      <w:sdtEndPr/>
       <w:sdtContent>
         <w:p>
           <w:pPr>
@@ -1197,19 +1195,7 @@
         <w:t>SIGERA_Consultas</w:t>
       </w:r>
       <w:r>
-        <w:t xml:space="preserve">). En su contenido podremos observar los aspectos más esenciales para poder </w:t>
-      </w:r>
-      <w:r>
-        <w:t xml:space="preserve">operar y </w:t>
-      </w:r>
-      <w:r>
-        <w:t>utiliza</w:t>
-      </w:r>
-      <w:r>
-        <w:t>r de una manera muy fácil el sistema.</w:t>
-      </w:r>
-      <w:r>
-        <w:t xml:space="preserve"> </w:t>
+        <w:t xml:space="preserve">). En su contenido podremos observar los aspectos más esenciales para poder operar y utilizar de una manera muy fácil el sistema. </w:t>
       </w:r>
     </w:p>
     <w:p>
@@ -1224,13 +1210,7 @@
         <w:jc w:val="both"/>
       </w:pPr>
       <w:r>
-        <w:t>SIGERA_Consultas</w:t>
-      </w:r>
-      <w:r>
-        <w:t xml:space="preserve"> es una aplicación que fue </w:t>
-      </w:r>
-      <w:r>
-        <w:t xml:space="preserve"> desarrollada con el objetivó de consultar un sistema de control escolar atreves de un servidor de colas.</w:t>
+        <w:t>SIGERA_Consultas es una aplicación que fue  desarrollada con el objetivó de consultar un sistema de control escolar atreves de un servidor de colas.</w:t>
       </w:r>
     </w:p>
     <w:p>
@@ -1295,10 +1275,7 @@
         <w:t>SIGERA_Consultas</w:t>
       </w:r>
       <w:r>
-        <w:t xml:space="preserve">). </w:t>
-      </w:r>
-      <w:r>
-        <w:t>Es una aplicación de escritorio</w:t>
+        <w:t>). Es una aplicación de escritorio</w:t>
       </w:r>
       <w:r>
         <w:t xml:space="preserve"> que permite </w:t>
@@ -1318,8 +1295,6 @@
       <w:r>
         <w:t xml:space="preserve"> carrera (s). Además ofrece seguridad, ya que los cuenta registro de usuarios por parte de una aplicación principal.</w:t>
       </w:r>
-      <w:bookmarkStart w:id="1" w:name="_GoBack"/>
-      <w:bookmarkEnd w:id="1"/>
     </w:p>
     <w:p/>
     <w:p/>
@@ -1348,7 +1323,7 @@
           <w:b w:val="0"/>
         </w:rPr>
       </w:pPr>
-      <w:bookmarkStart w:id="2" w:name="_Toc531795023"/>
+      <w:bookmarkStart w:id="1" w:name="_Toc531795023"/>
       <w:r>
         <w:rPr>
           <w:rFonts w:cs="Arial"/>
@@ -1356,7 +1331,7 @@
         </w:rPr>
         <w:t>Ingresar al sistema.</w:t>
       </w:r>
-      <w:bookmarkEnd w:id="2"/>
+      <w:bookmarkEnd w:id="1"/>
     </w:p>
     <w:p/>
     <w:p>
@@ -1448,7 +1423,7 @@
           <w:b/>
           <w:i/>
         </w:rPr>
-        <w:t>Registro</w:t>
+        <w:t>Ingresar</w:t>
       </w:r>
       <w:r>
         <w:rPr>
@@ -1763,7 +1738,7 @@
                                   <w:jc w:val="center"/>
                                 </w:pPr>
                                 <w:r>
-                                  <w:t>Icono Registrar</w:t>
+                                  <w:t>Icono Ingresar</w:t>
                                 </w:r>
                               </w:p>
                             </w:txbxContent>
@@ -1784,7 +1759,11 @@
           </mc:Choice>
           <mc:Fallback>
             <w:pict>
-              <v:group id="193 Grupo" o:spid="_x0000_s1027" style="position:absolute;left:0;text-align:left;margin-left:69.45pt;margin-top:4.45pt;width:363pt;height:212.35pt;z-index:251693056" coordsize="46101,26968" o:gfxdata="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">
+              <v:group id="193 Grupo" o:spid="_x0000_s1027" style="position:absolute;left:0;text-align:left;margin-left:69.45pt;margin-top:4.45pt;width:363pt;height:212.35pt;z-index:251693056" coordsize="46101,26968" o:gfxdata="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">
+                <v:shapetype id="_x0000_t202" coordsize="21600,21600" o:spt="202" path="m,l,21600r21600,l21600,xe">
+                  <v:stroke joinstyle="miter"/>
+                  <v:path gradientshapeok="t" o:connecttype="rect"/>
+                </v:shapetype>
                 <v:shape id="25 Cuadro de texto" o:spid="_x0000_s1028" type="#_x0000_t202" style="position:absolute;top:24384;width:33432;height:2584;visibility:visible;mso-wrap-style:square;v-text-anchor:top" o:gfxdata="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" stroked="f">
                   <v:textbox style="mso-fit-shape-to-text:t" inset="0,0,0,0">
                     <w:txbxContent>
@@ -1865,7 +1844,7 @@
                             <w:jc w:val="center"/>
                           </w:pPr>
                           <w:r>
-                            <w:t>Icono Registrar</w:t>
+                            <w:t>Icono Ingresar</w:t>
                           </w:r>
                         </w:p>
                       </w:txbxContent>
@@ -1897,6 +1876,8 @@
       <w:pPr>
         <w:jc w:val="both"/>
       </w:pPr>
+      <w:bookmarkStart w:id="2" w:name="_GoBack"/>
+      <w:bookmarkEnd w:id="2"/>
     </w:p>
     <w:p>
       <w:pPr>
@@ -2071,7 +2052,6 @@
           <w:rFonts w:cs="Arial"/>
           <w:b w:val="0"/>
         </w:rPr>
-        <w:lastRenderedPageBreak/>
         <w:t>Consultas.</w:t>
       </w:r>
       <w:bookmarkEnd w:id="3"/>
@@ -2407,7 +2387,6 @@
       </w:pPr>
       <w:bookmarkStart w:id="5" w:name="_Toc531795026"/>
       <w:r>
-        <w:lastRenderedPageBreak/>
         <w:t>2.2 Actualizar registros.</w:t>
       </w:r>
       <w:bookmarkEnd w:id="5"/>
@@ -3743,10 +3722,7 @@
       </w:pPr>
       <w:r>
         <w:lastRenderedPageBreak/>
-        <w:t>S</w:t>
-      </w:r>
-      <w:r>
-        <w:t xml:space="preserve">e mostrará la pantalla de </w:t>
+        <w:t xml:space="preserve">Se mostrará la pantalla de </w:t>
       </w:r>
       <w:r>
         <w:rPr>
@@ -3775,13 +3751,7 @@
         <w:t xml:space="preserve">, </w:t>
       </w:r>
       <w:r>
-        <w:t>una vez ingresada de</w:t>
-      </w:r>
-      <w:r>
-        <w:t xml:space="preserve"> clic en  el icono de</w:t>
-      </w:r>
-      <w:r>
-        <w:t xml:space="preserve"> </w:t>
+        <w:t xml:space="preserve">una vez ingresada de clic en  el icono de </w:t>
       </w:r>
       <w:r>
         <w:rPr>
@@ -4105,14 +4075,7 @@
           <w:b/>
           <w:i/>
         </w:rPr>
-        <w:t>M</w:t>
-      </w:r>
-      <w:r>
-        <w:rPr>
-          <w:b/>
-          <w:i/>
-        </w:rPr>
-        <w:t>ensaje de modificación de contraseña.</w:t>
+        <w:t>Mensaje de modificación de contraseña.</w:t>
       </w:r>
     </w:p>
     <w:p>
@@ -4204,25 +4167,13 @@
         <w:t>ienvenida</w:t>
       </w:r>
       <w:r>
-        <w:t xml:space="preserve">, se muestra una tabla con los registros, si desea </w:t>
-      </w:r>
-      <w:r>
-        <w:t xml:space="preserve"> salir del sistema de clic en el botón Cerrar Sesión</w:t>
-      </w:r>
-      <w:r>
-        <w:t xml:space="preserve">. </w:t>
+        <w:t xml:space="preserve">, se muestra una tabla con los registros, si desea  salir del sistema de clic en el botón Cerrar Sesión. </w:t>
       </w:r>
       <w:r>
         <w:rPr>
           <w:rFonts w:ascii="Book Antiqua" w:hAnsi="Book Antiqua"/>
         </w:rPr>
-        <w:t>(Véase el ejemplo de la Fig. 2.5</w:t>
-      </w:r>
-      <w:r>
-        <w:rPr>
-          <w:rFonts w:ascii="Book Antiqua" w:hAnsi="Book Antiqua"/>
-        </w:rPr>
-        <w:t>.1)</w:t>
+        <w:t>(Véase el ejemplo de la Fig. 2.5.1)</w:t>
       </w:r>
     </w:p>
     <w:p>
@@ -4259,6 +4210,7 @@
           <w:noProof/>
           <w:lang w:eastAsia="es-MX"/>
         </w:rPr>
+        <w:lastRenderedPageBreak/>
         <mc:AlternateContent>
           <mc:Choice Requires="wps">
             <w:drawing>
@@ -4718,6 +4670,7 @@
                             <w:dataBinding w:prefixMappings="xmlns:ns0='http://purl.org/dc/elements/1.1/' xmlns:ns1='http://schemas.openxmlformats.org/package/2006/metadata/core-properties' " w:xpath="/ns1:coreProperties[1]/ns0:title[1]" w:storeItemID="{6C3C8BC8-F283-45AE-878A-BAB7291924A1}"/>
                             <w:text/>
                           </w:sdtPr>
+                          <w:sdtEndPr/>
                           <w:sdtContent>
                             <w:p>
                               <w:pPr>
@@ -5713,6 +5666,7 @@
   <w:style w:type="character" w:default="1" w:styleId="Fuentedeprrafopredeter">
     <w:name w:val="Default Paragraph Font"/>
     <w:uiPriority w:val="1"/>
+    <w:semiHidden/>
     <w:unhideWhenUsed/>
   </w:style>
   <w:style w:type="table" w:default="1" w:styleId="Tablanormal">
@@ -6271,6 +6225,7 @@
   <w:style w:type="character" w:default="1" w:styleId="Fuentedeprrafopredeter">
     <w:name w:val="Default Paragraph Font"/>
     <w:uiPriority w:val="1"/>
+    <w:semiHidden/>
     <w:unhideWhenUsed/>
   </w:style>
   <w:style w:type="table" w:default="1" w:styleId="Tablanormal">
@@ -6882,7 +6837,7 @@
   <a:extraClrSchemeLst/>
   <a:extLst>
     <a:ext uri="{05A4C25C-085E-4340-85A3-A5531E510DB2}">
-      <thm15:themeFamily xmlns:thm15="http://schemas.microsoft.com/office/thememl/2012/main" xmlns="" name="Office Theme" id="{62F939B6-93AF-4DB8-9C6B-D6C7DFDC589F}" vid="{4A3C46E8-61CC-4603-A589-7422A47A8E4A}"/>
+      <thm15:themeFamily xmlns="" xmlns:thm15="http://schemas.microsoft.com/office/thememl/2012/main" name="Office Theme" id="{62F939B6-93AF-4DB8-9C6B-D6C7DFDC589F}" vid="{4A3C46E8-61CC-4603-A589-7422A47A8E4A}"/>
     </a:ext>
   </a:extLst>
 </a:theme>
@@ -6893,7 +6848,7 @@
 </file>
 
 <file path=customXml/itemProps1.xml><?xml version="1.0" encoding="utf-8"?>
-<ds:datastoreItem xmlns:ds="http://schemas.openxmlformats.org/officeDocument/2006/customXml" ds:itemID="{C451A094-8E31-48C9-A178-2D50DF37628F}">
+<ds:datastoreItem xmlns:ds="http://schemas.openxmlformats.org/officeDocument/2006/customXml" ds:itemID="{301FC329-BE4A-4CD7-AF87-703060F0E3C7}">
   <ds:schemaRefs>
     <ds:schemaRef ds:uri="http://schemas.openxmlformats.org/officeDocument/2006/bibliography"/>
   </ds:schemaRefs>

</xml_diff>